<commit_message>
Templates para todas Espec. Caso de Uso
</commit_message>
<xml_diff>
--- a/Acompanhamento/Plano de Iteração E3.docx
+++ b/Acompanhamento/Plano de Iteração E3.docx
@@ -749,10 +749,15 @@
               <w:rPr>
                 <w:rFonts w:ascii="Arial" w:hAnsi="Arial" w:cs="Arial"/>
               </w:rPr>
-              <w:t xml:space="preserve">Especificar o caso de uso Cad. </w:t>
+              <w:t>Especificar o ca</w:t>
+            </w:r>
+            <w:r>
+              <w:rPr>
+                <w:rFonts w:ascii="Arial" w:hAnsi="Arial" w:cs="Arial"/>
+              </w:rPr>
+              <w:t xml:space="preserve">so de uso Cad. </w:t>
             </w:r>
             <w:proofErr w:type="spellStart"/>
-            <w:proofErr w:type="gramStart"/>
             <w:r>
               <w:rPr>
                 <w:rFonts w:ascii="Arial" w:hAnsi="Arial" w:cs="Arial"/>
@@ -760,12 +765,11 @@
               <w:t>Auxiliar_Veículo</w:t>
             </w:r>
             <w:proofErr w:type="spellEnd"/>
-            <w:proofErr w:type="gramEnd"/>
-            <w:r>
-              <w:rPr>
-                <w:rFonts w:ascii="Arial" w:hAnsi="Arial" w:cs="Arial"/>
-              </w:rPr>
-              <w:t xml:space="preserve">  Ícone</w:t>
+            <w:r>
+              <w:rPr>
+                <w:rFonts w:ascii="Arial" w:hAnsi="Arial" w:cs="Arial"/>
+              </w:rPr>
+              <w:t xml:space="preserve"> Ícone</w:t>
             </w:r>
           </w:p>
         </w:tc>
@@ -17709,7 +17713,7 @@
               <w:rStyle w:val="Nmerodepgina"/>
               <w:noProof/>
             </w:rPr>
-            <w:t>3</w:t>
+            <w:t>1</w:t>
           </w:r>
           <w:r>
             <w:rPr>
@@ -22142,7 +22146,7 @@
 </file>
 
 <file path=customXml/itemProps1.xml><?xml version="1.0" encoding="utf-8"?>
-<ds:datastoreItem xmlns:ds="http://schemas.openxmlformats.org/officeDocument/2006/customXml" ds:itemID="{DDD78F7C-2777-4E38-9ADC-A597D0B30D01}">
+<ds:datastoreItem xmlns:ds="http://schemas.openxmlformats.org/officeDocument/2006/customXml" ds:itemID="{AAC72217-6233-4C43-820B-0CC702996355}">
   <ds:schemaRefs>
     <ds:schemaRef ds:uri="http://schemas.openxmlformats.org/officeDocument/2006/bibliography"/>
   </ds:schemaRefs>

</xml_diff>